<commit_message>
Updated new cnn arch
</commit_message>
<xml_diff>
--- a/Mini-project3-report.docx
+++ b/Mini-project3-report.docx
@@ -97,15 +97,7 @@
           <w:sz w:val="48"/>
           <w:szCs w:val="48"/>
         </w:rPr>
-        <w:t>Bad Connection</w:t>
-      </w:r>
-      <w:r>
-        <w:rPr>
-          <w:rStyle w:val="IntenseReference"/>
-          <w:sz w:val="48"/>
-          <w:szCs w:val="48"/>
-        </w:rPr>
-        <w:t xml:space="preserve"> Prediction</w:t>
+        <w:t xml:space="preserve">Network Intrusion Detection </w:t>
       </w:r>
     </w:p>
     <w:p>
@@ -253,15 +245,13 @@
         </w:rPr>
         <w:t>nd</w:t>
       </w:r>
-      <w:proofErr w:type="gramStart"/>
       <w:r>
         <w:rPr>
           <w:rFonts w:eastAsia="Times New Roman" w:cstheme="minorHAnsi"/>
           <w:color w:val="000000"/>
         </w:rPr>
-        <w:t xml:space="preserve"> 2018</w:t>
-      </w:r>
-      <w:proofErr w:type="gramEnd"/>
+        <w:t>, 2018</w:t>
+      </w:r>
     </w:p>
     <w:p>
       <w:pPr>
@@ -1201,6 +1191,38 @@
     </w:p>
     <w:p>
       <w:pPr>
+        <w:jc w:val="both"/>
+      </w:pPr>
+    </w:p>
+    <w:p>
+      <w:pPr>
+        <w:jc w:val="both"/>
+      </w:pPr>
+    </w:p>
+    <w:p>
+      <w:pPr>
+        <w:jc w:val="both"/>
+      </w:pPr>
+    </w:p>
+    <w:p>
+      <w:pPr>
+        <w:jc w:val="both"/>
+      </w:pPr>
+    </w:p>
+    <w:p>
+      <w:pPr>
+        <w:jc w:val="both"/>
+      </w:pPr>
+      <w:bookmarkStart w:id="0" w:name="_GoBack"/>
+      <w:bookmarkEnd w:id="0"/>
+    </w:p>
+    <w:p>
+      <w:pPr>
+        <w:jc w:val="both"/>
+      </w:pPr>
+    </w:p>
+    <w:p>
+      <w:pPr>
         <w:pStyle w:val="Heading1"/>
         <w:numPr>
           <w:ilvl w:val="0"/>
@@ -1208,11 +1230,12 @@
         </w:numPr>
         <w:jc w:val="both"/>
       </w:pPr>
-      <w:bookmarkStart w:id="0" w:name="_Toc527209358"/>
-      <w:r>
+      <w:bookmarkStart w:id="1" w:name="_Toc527209358"/>
+      <w:r>
+        <w:lastRenderedPageBreak/>
         <w:t>Problem Statement</w:t>
       </w:r>
-      <w:bookmarkEnd w:id="0"/>
+      <w:bookmarkEnd w:id="1"/>
     </w:p>
     <w:p>
       <w:pPr>
@@ -1258,11 +1281,11 @@
         </w:numPr>
         <w:jc w:val="both"/>
       </w:pPr>
-      <w:bookmarkStart w:id="1" w:name="_Toc527209359"/>
+      <w:bookmarkStart w:id="2" w:name="_Toc527209359"/>
       <w:r>
         <w:t>Methodology</w:t>
       </w:r>
-      <w:bookmarkEnd w:id="1"/>
+      <w:bookmarkEnd w:id="2"/>
     </w:p>
     <w:p/>
     <w:p>
@@ -1304,11 +1327,11 @@
           <w:numId w:val="1"/>
         </w:numPr>
       </w:pPr>
-      <w:bookmarkStart w:id="2" w:name="_Toc527209360"/>
+      <w:bookmarkStart w:id="3" w:name="_Toc527209360"/>
       <w:r>
         <w:t>Experimental Results and Analysis</w:t>
       </w:r>
-      <w:bookmarkEnd w:id="2"/>
+      <w:bookmarkEnd w:id="3"/>
     </w:p>
     <w:p>
       <w:pPr>
@@ -1319,11 +1342,11 @@
         </w:numPr>
         <w:jc w:val="both"/>
       </w:pPr>
-      <w:bookmarkStart w:id="3" w:name="_Toc527209361"/>
+      <w:bookmarkStart w:id="4" w:name="_Toc527209361"/>
       <w:r>
         <w:t>Task Division</w:t>
       </w:r>
-      <w:bookmarkEnd w:id="3"/>
+      <w:bookmarkEnd w:id="4"/>
     </w:p>
     <w:p>
       <w:pPr>
@@ -1334,11 +1357,11 @@
         </w:numPr>
         <w:jc w:val="both"/>
       </w:pPr>
-      <w:bookmarkStart w:id="4" w:name="_Toc527209362"/>
+      <w:bookmarkStart w:id="5" w:name="_Toc527209362"/>
       <w:r>
         <w:t>Chandini Nagendra:</w:t>
       </w:r>
-      <w:bookmarkEnd w:id="4"/>
+      <w:bookmarkEnd w:id="5"/>
       <w:r>
         <w:t xml:space="preserve"> </w:t>
       </w:r>
@@ -1364,7 +1387,7 @@
         </w:numPr>
         <w:jc w:val="both"/>
       </w:pPr>
-      <w:bookmarkStart w:id="5" w:name="_Toc527209363"/>
+      <w:bookmarkStart w:id="6" w:name="_Toc527209363"/>
       <w:r>
         <w:t xml:space="preserve">Siddharth </w:t>
       </w:r>
@@ -1372,7 +1395,7 @@
       <w:r>
         <w:t>Chittora</w:t>
       </w:r>
-      <w:bookmarkEnd w:id="5"/>
+      <w:bookmarkEnd w:id="6"/>
       <w:proofErr w:type="spellEnd"/>
     </w:p>
     <w:p>
@@ -1411,11 +1434,11 @@
         </w:numPr>
         <w:jc w:val="both"/>
       </w:pPr>
-      <w:bookmarkStart w:id="6" w:name="_Toc527209364"/>
+      <w:bookmarkStart w:id="7" w:name="_Toc527209364"/>
       <w:r>
         <w:t>Project Reflection</w:t>
       </w:r>
-      <w:bookmarkEnd w:id="6"/>
+      <w:bookmarkEnd w:id="7"/>
     </w:p>
     <w:p/>
     <w:p>
@@ -1445,11 +1468,11 @@
         </w:numPr>
         <w:jc w:val="both"/>
       </w:pPr>
-      <w:bookmarkStart w:id="7" w:name="_Toc527209365"/>
+      <w:bookmarkStart w:id="8" w:name="_Toc527209365"/>
       <w:r>
         <w:t>Additional Features</w:t>
       </w:r>
-      <w:bookmarkEnd w:id="7"/>
+      <w:bookmarkEnd w:id="8"/>
     </w:p>
     <w:p>
       <w:pPr>
@@ -1627,17 +1650,7 @@
           <w:sz w:val="22"/>
           <w:szCs w:val="22"/>
         </w:rPr>
-        <w:t xml:space="preserve">, which in turn </w:t>
-      </w:r>
-      <w:r>
-        <w:rPr>
-          <w:rFonts w:ascii="Helvetica" w:hAnsi="Helvetica"/>
-          <w:color w:val="1D1F22"/>
-          <w:sz w:val="22"/>
-          <w:szCs w:val="22"/>
-        </w:rPr>
-        <w:lastRenderedPageBreak/>
-        <w:t>can be used to discard irrelevant features (when coupled with the </w:t>
+        <w:t>, which in turn can be used to discard irrelevant features (when coupled with the </w:t>
       </w:r>
       <w:proofErr w:type="spellStart"/>
       <w:r>
@@ -1698,10 +1711,7 @@
         <w:t> meta-transformer):</w:t>
       </w:r>
     </w:p>
-    <w:p>
-      <w:bookmarkStart w:id="8" w:name="_GoBack"/>
-      <w:bookmarkEnd w:id="8"/>
-    </w:p>
+    <w:p/>
     <w:sectPr>
       <w:footerReference w:type="default" r:id="rId7"/>
       <w:pgSz w:w="12240" w:h="15840"/>

</xml_diff>